<commit_message>
changes done over the Meeting
</commit_message>
<xml_diff>
--- a/documentation/DIVE_Analysis_SaiNuka.docx
+++ b/documentation/DIVE_Analysis_SaiNuka.docx
@@ -222,17 +222,19 @@
         <w:jc w:val="center"/>
         <w:tblCellSpacing w:w="0" w:type="dxa"/>
         <w:tblBorders>
-          <w:top w:val="single" w:sz="2" w:space="0" w:color="000000"/>
-          <w:left w:val="single" w:sz="2" w:space="0" w:color="000000"/>
-          <w:bottom w:val="single" w:sz="2" w:space="0" w:color="000000"/>
-          <w:right w:val="single" w:sz="2" w:space="0" w:color="000000"/>
+          <w:top w:val="single" w:sz="4" w:space="0" w:color="auto"/>
+          <w:left w:val="single" w:sz="4" w:space="0" w:color="auto"/>
+          <w:bottom w:val="single" w:sz="4" w:space="0" w:color="auto"/>
+          <w:right w:val="single" w:sz="4" w:space="0" w:color="auto"/>
+          <w:insideH w:val="single" w:sz="4" w:space="0" w:color="auto"/>
+          <w:insideV w:val="single" w:sz="4" w:space="0" w:color="auto"/>
         </w:tblBorders>
         <w:tblLook w:val="04A0" w:firstRow="1" w:lastRow="0" w:firstColumn="1" w:lastColumn="0" w:noHBand="0" w:noVBand="1"/>
       </w:tblPr>
       <w:tblGrid>
-        <w:gridCol w:w="2099"/>
-        <w:gridCol w:w="2509"/>
-        <w:gridCol w:w="2009"/>
+        <w:gridCol w:w="2112"/>
+        <w:gridCol w:w="2527"/>
+        <w:gridCol w:w="2024"/>
       </w:tblGrid>
       <w:tr>
         <w:trPr>
@@ -243,11 +245,6 @@
         <w:tc>
           <w:tcPr>
             <w:tcW w:w="0" w:type="auto"/>
-            <w:tcBorders>
-              <w:top w:val="single" w:sz="1" w:space="0" w:color="000000"/>
-              <w:bottom w:val="single" w:sz="1" w:space="0" w:color="000000"/>
-              <w:right w:val="single" w:sz="1" w:space="0" w:color="000000"/>
-            </w:tcBorders>
           </w:tcPr>
           <w:p>
             <w:pPr>
@@ -266,11 +263,6 @@
         <w:tc>
           <w:tcPr>
             <w:tcW w:w="0" w:type="auto"/>
-            <w:tcBorders>
-              <w:top w:val="single" w:sz="1" w:space="0" w:color="000000"/>
-              <w:bottom w:val="single" w:sz="1" w:space="0" w:color="000000"/>
-              <w:right w:val="single" w:sz="1" w:space="0" w:color="000000"/>
-            </w:tcBorders>
           </w:tcPr>
           <w:p>
             <w:pPr>
@@ -289,10 +281,6 @@
         <w:tc>
           <w:tcPr>
             <w:tcW w:w="0" w:type="auto"/>
-            <w:tcBorders>
-              <w:top w:val="single" w:sz="1" w:space="0" w:color="000000"/>
-              <w:bottom w:val="single" w:sz="1" w:space="0" w:color="000000"/>
-            </w:tcBorders>
           </w:tcPr>
           <w:p>
             <w:pPr>
@@ -318,11 +306,6 @@
         <w:tc>
           <w:tcPr>
             <w:tcW w:w="0" w:type="auto"/>
-            <w:tcBorders>
-              <w:top w:val="single" w:sz="1" w:space="0" w:color="000000"/>
-              <w:bottom w:val="single" w:sz="1" w:space="0" w:color="000000"/>
-              <w:right w:val="single" w:sz="1" w:space="0" w:color="000000"/>
-            </w:tcBorders>
           </w:tcPr>
           <w:p>
             <w:pPr>
@@ -341,11 +324,6 @@
         <w:tc>
           <w:tcPr>
             <w:tcW w:w="0" w:type="auto"/>
-            <w:tcBorders>
-              <w:top w:val="single" w:sz="1" w:space="0" w:color="000000"/>
-              <w:bottom w:val="single" w:sz="1" w:space="0" w:color="000000"/>
-              <w:right w:val="single" w:sz="1" w:space="0" w:color="000000"/>
-            </w:tcBorders>
           </w:tcPr>
           <w:p>
             <w:pPr>
@@ -364,10 +342,6 @@
         <w:tc>
           <w:tcPr>
             <w:tcW w:w="0" w:type="auto"/>
-            <w:tcBorders>
-              <w:top w:val="single" w:sz="1" w:space="0" w:color="000000"/>
-              <w:bottom w:val="single" w:sz="1" w:space="0" w:color="000000"/>
-            </w:tcBorders>
           </w:tcPr>
           <w:p>
             <w:pPr>
@@ -393,11 +367,6 @@
         <w:tc>
           <w:tcPr>
             <w:tcW w:w="0" w:type="auto"/>
-            <w:tcBorders>
-              <w:top w:val="single" w:sz="1" w:space="0" w:color="000000"/>
-              <w:bottom w:val="single" w:sz="1" w:space="0" w:color="000000"/>
-              <w:right w:val="single" w:sz="1" w:space="0" w:color="000000"/>
-            </w:tcBorders>
           </w:tcPr>
           <w:p>
             <w:pPr>
@@ -416,11 +385,6 @@
         <w:tc>
           <w:tcPr>
             <w:tcW w:w="0" w:type="auto"/>
-            <w:tcBorders>
-              <w:top w:val="single" w:sz="1" w:space="0" w:color="000000"/>
-              <w:bottom w:val="single" w:sz="1" w:space="0" w:color="000000"/>
-              <w:right w:val="single" w:sz="1" w:space="0" w:color="000000"/>
-            </w:tcBorders>
           </w:tcPr>
           <w:p>
             <w:pPr>
@@ -439,10 +403,6 @@
         <w:tc>
           <w:tcPr>
             <w:tcW w:w="0" w:type="auto"/>
-            <w:tcBorders>
-              <w:top w:val="single" w:sz="1" w:space="0" w:color="000000"/>
-              <w:bottom w:val="single" w:sz="1" w:space="0" w:color="000000"/>
-            </w:tcBorders>
           </w:tcPr>
           <w:p>
             <w:pPr>
@@ -468,11 +428,6 @@
         <w:tc>
           <w:tcPr>
             <w:tcW w:w="0" w:type="auto"/>
-            <w:tcBorders>
-              <w:top w:val="single" w:sz="1" w:space="0" w:color="000000"/>
-              <w:bottom w:val="single" w:sz="1" w:space="0" w:color="000000"/>
-              <w:right w:val="single" w:sz="1" w:space="0" w:color="000000"/>
-            </w:tcBorders>
           </w:tcPr>
           <w:p>
             <w:pPr>
@@ -491,11 +446,6 @@
         <w:tc>
           <w:tcPr>
             <w:tcW w:w="0" w:type="auto"/>
-            <w:tcBorders>
-              <w:top w:val="single" w:sz="1" w:space="0" w:color="000000"/>
-              <w:bottom w:val="single" w:sz="1" w:space="0" w:color="000000"/>
-              <w:right w:val="single" w:sz="1" w:space="0" w:color="000000"/>
-            </w:tcBorders>
           </w:tcPr>
           <w:p>
             <w:pPr>
@@ -514,10 +464,6 @@
         <w:tc>
           <w:tcPr>
             <w:tcW w:w="0" w:type="auto"/>
-            <w:tcBorders>
-              <w:top w:val="single" w:sz="1" w:space="0" w:color="000000"/>
-              <w:bottom w:val="single" w:sz="1" w:space="0" w:color="000000"/>
-            </w:tcBorders>
           </w:tcPr>
           <w:p>
             <w:pPr>
@@ -543,11 +489,6 @@
         <w:tc>
           <w:tcPr>
             <w:tcW w:w="0" w:type="auto"/>
-            <w:tcBorders>
-              <w:top w:val="single" w:sz="1" w:space="0" w:color="000000"/>
-              <w:bottom w:val="single" w:sz="1" w:space="0" w:color="000000"/>
-              <w:right w:val="single" w:sz="1" w:space="0" w:color="000000"/>
-            </w:tcBorders>
           </w:tcPr>
           <w:p>
             <w:pPr>
@@ -566,11 +507,6 @@
         <w:tc>
           <w:tcPr>
             <w:tcW w:w="0" w:type="auto"/>
-            <w:tcBorders>
-              <w:top w:val="single" w:sz="1" w:space="0" w:color="000000"/>
-              <w:bottom w:val="single" w:sz="1" w:space="0" w:color="000000"/>
-              <w:right w:val="single" w:sz="1" w:space="0" w:color="000000"/>
-            </w:tcBorders>
           </w:tcPr>
           <w:p>
             <w:pPr>
@@ -589,10 +525,6 @@
         <w:tc>
           <w:tcPr>
             <w:tcW w:w="0" w:type="auto"/>
-            <w:tcBorders>
-              <w:top w:val="single" w:sz="1" w:space="0" w:color="000000"/>
-              <w:bottom w:val="single" w:sz="1" w:space="0" w:color="000000"/>
-            </w:tcBorders>
           </w:tcPr>
           <w:p>
             <w:pPr>
@@ -618,11 +550,6 @@
         <w:tc>
           <w:tcPr>
             <w:tcW w:w="0" w:type="auto"/>
-            <w:tcBorders>
-              <w:top w:val="single" w:sz="1" w:space="0" w:color="000000"/>
-              <w:bottom w:val="single" w:sz="1" w:space="0" w:color="000000"/>
-              <w:right w:val="single" w:sz="1" w:space="0" w:color="000000"/>
-            </w:tcBorders>
           </w:tcPr>
           <w:p>
             <w:pPr>
@@ -641,11 +568,6 @@
         <w:tc>
           <w:tcPr>
             <w:tcW w:w="0" w:type="auto"/>
-            <w:tcBorders>
-              <w:top w:val="single" w:sz="1" w:space="0" w:color="000000"/>
-              <w:bottom w:val="single" w:sz="1" w:space="0" w:color="000000"/>
-              <w:right w:val="single" w:sz="1" w:space="0" w:color="000000"/>
-            </w:tcBorders>
           </w:tcPr>
           <w:p>
             <w:pPr>
@@ -664,10 +586,6 @@
         <w:tc>
           <w:tcPr>
             <w:tcW w:w="0" w:type="auto"/>
-            <w:tcBorders>
-              <w:top w:val="single" w:sz="1" w:space="0" w:color="000000"/>
-              <w:bottom w:val="single" w:sz="1" w:space="0" w:color="000000"/>
-            </w:tcBorders>
           </w:tcPr>
           <w:p>
             <w:pPr>
@@ -693,11 +611,6 @@
         <w:tc>
           <w:tcPr>
             <w:tcW w:w="0" w:type="auto"/>
-            <w:tcBorders>
-              <w:top w:val="single" w:sz="1" w:space="0" w:color="000000"/>
-              <w:bottom w:val="single" w:sz="1" w:space="0" w:color="000000"/>
-              <w:right w:val="single" w:sz="1" w:space="0" w:color="000000"/>
-            </w:tcBorders>
           </w:tcPr>
           <w:p>
             <w:pPr>
@@ -716,11 +629,6 @@
         <w:tc>
           <w:tcPr>
             <w:tcW w:w="0" w:type="auto"/>
-            <w:tcBorders>
-              <w:top w:val="single" w:sz="1" w:space="0" w:color="000000"/>
-              <w:bottom w:val="single" w:sz="1" w:space="0" w:color="000000"/>
-              <w:right w:val="single" w:sz="1" w:space="0" w:color="000000"/>
-            </w:tcBorders>
           </w:tcPr>
           <w:p>
             <w:pPr>
@@ -739,10 +647,6 @@
         <w:tc>
           <w:tcPr>
             <w:tcW w:w="0" w:type="auto"/>
-            <w:tcBorders>
-              <w:top w:val="single" w:sz="1" w:space="0" w:color="000000"/>
-              <w:bottom w:val="single" w:sz="1" w:space="0" w:color="000000"/>
-            </w:tcBorders>
           </w:tcPr>
           <w:p>
             <w:pPr>
@@ -788,6 +692,7 @@
           <w:color w:val="000000"/>
           <w:sz w:val="24"/>
         </w:rPr>
+        <w:lastRenderedPageBreak/>
         <w:t>Near-Term Actions for Store Managers</w:t>
       </w:r>
     </w:p>
@@ -805,7 +710,6 @@
           <w:b/>
           <w:color w:val="000000"/>
         </w:rPr>
-        <w:lastRenderedPageBreak/>
         <w:t>Staffing Efficiency</w:t>
       </w:r>
       <w:r>

</xml_diff>